<commit_message>
Proofreading and author's feedback
</commit_message>
<xml_diff>
--- a/paper/rebuttal_letter.docx
+++ b/paper/rebuttal_letter.docx
@@ -121,7 +121,7 @@
         <w:pStyle w:val="Date"/>
       </w:pPr>
       <w:r>
-        <w:t xml:space="preserve">2025-03-09</w:t>
+        <w:t xml:space="preserve">2025-03-11</w:t>
       </w:r>
     </w:p>
     <w:p>
@@ -366,7 +366,7 @@
           <w:iCs/>
           <w:i/>
         </w:rPr>
-        <w:t xml:space="preserve">Anna and Gerlig: as above. Below some papersa I found interesting.</w:t>
+        <w:t xml:space="preserve">Anna and Gerlig: as above. Below some papers I found interesting.</w:t>
       </w:r>
       <w:r>
         <w:t xml:space="preserve"> </w:t>
@@ -406,7 +406,7 @@
           <w:iCs/>
           <w:i/>
         </w:rPr>
-        <w:t xml:space="preserve">: a deep learning approach to modeling LFT, including DLCO with CT data in large data sets (s8K+ for training) of CT scans, allows for DLO predictions for single lobes; please have a look at Figure 3, where they report correlations between the observed and predicted DLCO - they are not so much better than our best GBM model of DLCO.</w:t>
+        <w:t xml:space="preserve">: a deep learning approach to modeling LFT, including DLCO with CT data in large data sets (8K+ for training) of CT scans, allows for DLCO predictions for single lobes; please have a look at Figure 3, where they report correlations between the observed and predicted DLCO - they are not so much better than our best GBM model of DLCO.</w:t>
       </w:r>
       <w:r>
         <w:t xml:space="preserve"> </w:t>
@@ -607,7 +607,7 @@
         <w:t xml:space="preserve"> </w:t>
       </w:r>
       <w:r>
-        <w:t xml:space="preserve">for a detailed listing of modeling response and explanatory variables with their format and descriptions.</w:t>
+        <w:t xml:space="preserve">for a detailed listing of modeling responses and explanatory variables with their format and descriptions.</w:t>
       </w:r>
     </w:p>
     <w:bookmarkEnd w:id="37"/>
@@ -1229,7 +1229,7 @@
         <w:t xml:space="preserve">(2–5)</w:t>
       </w:r>
       <w:r>
-        <w:t xml:space="preserve">, we provided in the revised manuscript information on the drop-ou rates at particular time points as compared with the initial collective of n = 145 patients.</w:t>
+        <w:t xml:space="preserve">, we provided in the revised manuscript information on the drop-out rates at particular time points as compared with the initial collective of n = 145 patients.</w:t>
       </w:r>
       <w:r>
         <w:t xml:space="preserve"> </w:t>
@@ -1459,13 +1459,13 @@
         <w:t xml:space="preserve"> </w:t>
       </w:r>
       <w:r>
-        <w:t xml:space="preserve">From this visualization it is that predictions by the neural network algorithm were shrunk to the 75% - 100% range and the neural network algorithm failed to predict cases with very low and very high values of DLCO.</w:t>
-      </w:r>
-      <w:r>
-        <w:t xml:space="preserve"> </w:t>
-      </w:r>
-      <w:r>
-        <w:t xml:space="preserve">We can only speculate on the reasons for this behavior, yet, inclusion of more observations with at the lowest and the highest tail of DLCO is expected to improve performance of not only the neural net but also of the remaining models.</w:t>
+        <w:t xml:space="preserve">In this visualization it is clear that predictions by the neural network algorithm were shrunk to the 75% - 100% range and the neural network algorithm failed to predict cases with very low and very high values of DLCO.</w:t>
+      </w:r>
+      <w:r>
+        <w:t xml:space="preserve"> </w:t>
+      </w:r>
+      <w:r>
+        <w:t xml:space="preserve">We can only speculate on the reasons for this behavior, yet, inclusion of more observations with at the lowest and the highest tail of DLCO is expected would likely improve performance of not only the neural net but also of the remaining models.</w:t>
       </w:r>
     </w:p>
     <w:bookmarkEnd w:id="72"/>
@@ -1551,7 +1551,7 @@
         <w:t xml:space="preserve">Supplementary Figure S3</w:t>
       </w:r>
       <w:r>
-        <w:t xml:space="preserve">) - which were also identified as highly influential explanatory factors for prediction of DLCOP &lt; 80% and DLCO (</w:t>
+        <w:t xml:space="preserve">) - which were also identified as highly influential explanatory factors for prediction of DLCO &lt; 80% and DLCO (</w:t>
       </w:r>
       <w:r>
         <w:rPr>
@@ -1583,7 +1583,7 @@
         <w:t xml:space="preserve"> </w:t>
       </w:r>
       <w:r>
-        <w:t xml:space="preserve">In the revised manuscript, we specifically addressed associations between the most influential explanatory variables with an analysis of correlations graph</w:t>
+        <w:t xml:space="preserve">In the revised manuscript, we specifically addressed associations between the most influential explanatory variables with an analysis of a correlation graph</w:t>
       </w:r>
       <w:r>
         <w:t xml:space="preserve"> </w:t>
@@ -1651,19 +1651,19 @@
         <w:t xml:space="preserve"> </w:t>
       </w:r>
       <w:r>
-        <w:t xml:space="preserve">For computation of the correlations, ordinal factors such as presence of GGS of severity of acute COVID-19 were transformed to integers.</w:t>
-      </w:r>
-      <w:r>
-        <w:t xml:space="preserve"> </w:t>
-      </w:r>
-      <w:r>
-        <w:t xml:space="preserve">This analysis supports the findings of the initial manuscript version that the CT readouts: CTSS, opacity, high opacity, GGO and reticulations are tightly inter-correlated.</w:t>
-      </w:r>
-      <w:r>
-        <w:t xml:space="preserve"> </w:t>
-      </w:r>
-      <w:r>
-        <w:t xml:space="preserve">Another cluster of tightly associated features was formed by readouts of severity of ACUTE COVID-19 such as acute COVID-19 severity, hospital and ICU stay, and anti-infective treatment during acute COVID-19.</w:t>
+        <w:t xml:space="preserve">For computation of the correlations, ordinal factors such as presence of GGO or severity of acute COVID-19 were transformed to integers.</w:t>
+      </w:r>
+      <w:r>
+        <w:t xml:space="preserve"> </w:t>
+      </w:r>
+      <w:r>
+        <w:t xml:space="preserve">This analysis supports the findings of the initial manuscript version that the CT readouts, CTSS, opacity, high opacity, GGO and reticulations, are tightly inter-correlated.</w:t>
+      </w:r>
+      <w:r>
+        <w:t xml:space="preserve"> </w:t>
+      </w:r>
+      <w:r>
+        <w:t xml:space="preserve">Another cluster of tightly associated features was formed by readouts of severity of acute COVID-19 such as acute COVID-19 severity, hospital and ICU stay, and anti-infective treatment during acute COVID-19.</w:t>
       </w:r>
       <w:r>
         <w:t xml:space="preserve"> </w:t>
@@ -1963,7 +1963,7 @@
         <w:t xml:space="preserve"> </w:t>
       </w:r>
       <w:r>
-        <w:t xml:space="preserve">This phenomenon can be explained by the observation that the 80% DLCO cutoff - used in multiple COVID-19 papers</w:t>
+        <w:t xml:space="preserve">This phenomenon can be explained by the observation that the 80% DLCO cutoff used in multiple COVID-19 papers</w:t>
       </w:r>
       <w:r>
         <w:t xml:space="preserve"> </w:t>
@@ -1975,13 +1975,13 @@
         <w:t xml:space="preserve"> </w:t>
       </w:r>
       <w:r>
-        <w:t xml:space="preserve">did not yielded two clearly separated groups of observations in our modeling data set and may not correspond to differences in demographic and clinical background.</w:t>
-      </w:r>
-      <w:r>
-        <w:t xml:space="preserve"> </w:t>
-      </w:r>
-      <w:r>
-        <w:t xml:space="preserve">In addition, we believe that expansion observations with DLCO &lt; 80%, either be increasing the cohort size or augmentation of the data set, e.g. by SMOTE</w:t>
+        <w:t xml:space="preserve">did not yielded two clearly separated groups of observations in our modeling data set and may not correspond to substantial differences in demographic and clinical background.</w:t>
+      </w:r>
+      <w:r>
+        <w:t xml:space="preserve"> </w:t>
+      </w:r>
+      <w:r>
+        <w:t xml:space="preserve">In addition, we believe that expansion of observations with DLCO &lt; 80%, either be increasing the cohort size or augmentation of the data set, e.g. by SMOTE</w:t>
       </w:r>
       <w:r>
         <w:t xml:space="preserve"> </w:t>
@@ -1990,7 +1990,7 @@
         <w:t xml:space="preserve">(10)</w:t>
       </w:r>
       <w:r>
-        <w:t xml:space="preserve">, may at least partly correct this behavior.</w:t>
+        <w:t xml:space="preserve">, would at least partly correct this behavior.</w:t>
       </w:r>
     </w:p>
     <w:bookmarkEnd w:id="81"/>

</xml_diff>